<commit_message>
New files for topic_02 and report modified
</commit_message>
<xml_diff>
--- a/lecturePracticeReport.docx
+++ b/lecturePracticeReport.docx
@@ -18,17 +18,7 @@
           <w:bCs/>
           <w:lang w:val="uk-UA"/>
         </w:rPr>
-        <w:t>Звіт про викона</w:t>
-      </w:r>
-      <w:bookmarkStart w:id="0" w:name="_GoBack"/>
-      <w:bookmarkEnd w:id="0"/>
-      <w:r>
-        <w:rPr>
-          <w:b/>
-          <w:bCs/>
-          <w:lang w:val="uk-UA"/>
-        </w:rPr>
-        <w:t xml:space="preserve">ння практичних завдань до лекцій з курсу Технології програмування на мові </w:t>
+        <w:t xml:space="preserve">Звіт про виконання практичних завдань до лекцій з курсу Технології програмування на мові </w:t>
       </w:r>
       <w:r>
         <w:rPr>
@@ -389,11 +379,13 @@
       <w:pPr>
         <w:rPr>
           <w:noProof/>
-        </w:rPr>
-      </w:pPr>
-      <w:r>
-        <w:rPr>
-          <w:noProof/>
+          <w:lang w:val="ru-RU"/>
+        </w:rPr>
+      </w:pPr>
+      <w:r>
+        <w:rPr>
+          <w:noProof/>
+          <w:lang w:val="ru-RU"/>
         </w:rPr>
         <w:t>Необхідно протестувати деякі методи для рдяків.</w:t>
       </w:r>
@@ -402,11 +394,13 @@
       <w:pPr>
         <w:rPr>
           <w:noProof/>
-        </w:rPr>
-      </w:pPr>
-      <w:r>
-        <w:rPr>
-          <w:noProof/>
+          <w:lang w:val="ru-RU"/>
+        </w:rPr>
+      </w:pPr>
+      <w:r>
+        <w:rPr>
+          <w:noProof/>
+          <w:lang w:val="ru-RU"/>
         </w:rPr>
         <w:t>Хід виконання завдання:</w:t>
       </w:r>
@@ -431,13 +425,21 @@
         <w:ind w:firstLine="0"/>
         <w:rPr>
           <w:noProof/>
-        </w:rPr>
-      </w:pPr>
-      <w:r>
-        <w:rPr>
-          <w:noProof/>
-        </w:rPr>
-        <w:t>Strip() – видаляє пробіли і табуляції спереду та позаду рядку.</w:t>
+          <w:lang w:val="uk-UA"/>
+        </w:rPr>
+      </w:pPr>
+      <w:r>
+        <w:rPr>
+          <w:noProof/>
+        </w:rPr>
+        <w:t>Strip</w:t>
+      </w:r>
+      <w:r>
+        <w:rPr>
+          <w:noProof/>
+          <w:lang w:val="uk-UA"/>
+        </w:rPr>
+        <w:t>() – видаляє пробіли і табуляції спереду та позаду рядку.</w:t>
       </w:r>
     </w:p>
     <w:p>
@@ -445,13 +447,21 @@
         <w:ind w:firstLine="0"/>
         <w:rPr>
           <w:noProof/>
-        </w:rPr>
-      </w:pPr>
-      <w:r>
-        <w:rPr>
-          <w:noProof/>
-        </w:rPr>
-        <w:t>Capitalize() – робить 1 букву рядку вищого регістру, інші нижчого.</w:t>
+          <w:lang w:val="uk-UA"/>
+        </w:rPr>
+      </w:pPr>
+      <w:r>
+        <w:rPr>
+          <w:noProof/>
+        </w:rPr>
+        <w:t>Capitalize</w:t>
+      </w:r>
+      <w:r>
+        <w:rPr>
+          <w:noProof/>
+          <w:lang w:val="uk-UA"/>
+        </w:rPr>
+        <w:t>() – робить 1 букву рядку вищого регістру, інші нижчого.</w:t>
       </w:r>
     </w:p>
     <w:p>
@@ -459,13 +469,21 @@
         <w:ind w:firstLine="0"/>
         <w:rPr>
           <w:noProof/>
-        </w:rPr>
-      </w:pPr>
-      <w:r>
-        <w:rPr>
-          <w:noProof/>
-        </w:rPr>
-        <w:t>Title() – всі 1 букви кожного слова в рядку робить вищого регістру.</w:t>
+          <w:lang w:val="ru-RU"/>
+        </w:rPr>
+      </w:pPr>
+      <w:r>
+        <w:rPr>
+          <w:noProof/>
+        </w:rPr>
+        <w:t>Title</w:t>
+      </w:r>
+      <w:r>
+        <w:rPr>
+          <w:noProof/>
+          <w:lang w:val="ru-RU"/>
+        </w:rPr>
+        <w:t>() – всі 1 букви кожного слова в рядку робить вищого регістру.</w:t>
       </w:r>
     </w:p>
     <w:p>
@@ -473,13 +491,21 @@
         <w:ind w:firstLine="0"/>
         <w:rPr>
           <w:noProof/>
-        </w:rPr>
-      </w:pPr>
-      <w:r>
-        <w:rPr>
-          <w:noProof/>
-        </w:rPr>
-        <w:t>Upper() – всі букви до верхнього регістру.</w:t>
+          <w:lang w:val="ru-RU"/>
+        </w:rPr>
+      </w:pPr>
+      <w:r>
+        <w:rPr>
+          <w:noProof/>
+        </w:rPr>
+        <w:t>Upper</w:t>
+      </w:r>
+      <w:r>
+        <w:rPr>
+          <w:noProof/>
+          <w:lang w:val="ru-RU"/>
+        </w:rPr>
+        <w:t>() – всі букви до верхнього регістру.</w:t>
       </w:r>
     </w:p>
     <w:p>
@@ -487,13 +513,21 @@
         <w:ind w:firstLine="0"/>
         <w:rPr>
           <w:noProof/>
-        </w:rPr>
-      </w:pPr>
-      <w:r>
-        <w:rPr>
-          <w:noProof/>
-        </w:rPr>
-        <w:t>Lower() – всі букви до нижчого регістру.</w:t>
+          <w:lang w:val="ru-RU"/>
+        </w:rPr>
+      </w:pPr>
+      <w:r>
+        <w:rPr>
+          <w:noProof/>
+        </w:rPr>
+        <w:t>Lower</w:t>
+      </w:r>
+      <w:r>
+        <w:rPr>
+          <w:noProof/>
+          <w:lang w:val="ru-RU"/>
+        </w:rPr>
+        <w:t>() – всі букви до нижчого регістру.</w:t>
       </w:r>
     </w:p>
     <w:p>
@@ -501,13 +535,21 @@
         <w:ind w:firstLine="0"/>
         <w:rPr>
           <w:noProof/>
-        </w:rPr>
-      </w:pPr>
-      <w:r>
-        <w:rPr>
-          <w:noProof/>
-        </w:rPr>
-        <w:t>Find() – шукає позицію символа в рядку.</w:t>
+          <w:lang w:val="ru-RU"/>
+        </w:rPr>
+      </w:pPr>
+      <w:r>
+        <w:rPr>
+          <w:noProof/>
+        </w:rPr>
+        <w:t>Find</w:t>
+      </w:r>
+      <w:r>
+        <w:rPr>
+          <w:noProof/>
+          <w:lang w:val="ru-RU"/>
+        </w:rPr>
+        <w:t>() – шукає позицію символа в рядку.</w:t>
       </w:r>
     </w:p>
     <w:p>
@@ -515,13 +557,21 @@
         <w:ind w:firstLine="0"/>
         <w:rPr>
           <w:noProof/>
-        </w:rPr>
-      </w:pPr>
-      <w:r>
-        <w:rPr>
-          <w:noProof/>
-        </w:rPr>
-        <w:t>Split() – розбиває рядок по заданому символу та записує частини в масив.</w:t>
+          <w:lang w:val="ru-RU"/>
+        </w:rPr>
+      </w:pPr>
+      <w:r>
+        <w:rPr>
+          <w:noProof/>
+        </w:rPr>
+        <w:t>Split</w:t>
+      </w:r>
+      <w:r>
+        <w:rPr>
+          <w:noProof/>
+          <w:lang w:val="ru-RU"/>
+        </w:rPr>
+        <w:t>() – розбиває рядок по заданому символу та записує частини в масив.</w:t>
       </w:r>
     </w:p>
     <w:p>
@@ -529,13 +579,21 @@
         <w:ind w:firstLine="0"/>
         <w:rPr>
           <w:noProof/>
-        </w:rPr>
-      </w:pPr>
-      <w:r>
-        <w:rPr>
-          <w:noProof/>
-        </w:rPr>
-        <w:t>Count() – рахує кількість входжень символу до рядку.</w:t>
+          <w:lang w:val="ru-RU"/>
+        </w:rPr>
+      </w:pPr>
+      <w:r>
+        <w:rPr>
+          <w:noProof/>
+        </w:rPr>
+        <w:t>Count</w:t>
+      </w:r>
+      <w:r>
+        <w:rPr>
+          <w:noProof/>
+          <w:lang w:val="ru-RU"/>
+        </w:rPr>
+        <w:t>() – рахує кількість входжень символу до рядку.</w:t>
       </w:r>
     </w:p>
     <w:p>
@@ -543,13 +601,21 @@
         <w:ind w:firstLine="0"/>
         <w:rPr>
           <w:noProof/>
-        </w:rPr>
-      </w:pPr>
-      <w:r>
-        <w:rPr>
-          <w:noProof/>
-        </w:rPr>
-        <w:t>Swapcase() – міняє місцями регістри літер.</w:t>
+          <w:lang w:val="ru-RU"/>
+        </w:rPr>
+      </w:pPr>
+      <w:r>
+        <w:rPr>
+          <w:noProof/>
+        </w:rPr>
+        <w:t>Swapcase</w:t>
+      </w:r>
+      <w:r>
+        <w:rPr>
+          <w:noProof/>
+          <w:lang w:val="ru-RU"/>
+        </w:rPr>
+        <w:t>() – міняє місцями регістри літер.</w:t>
       </w:r>
     </w:p>
     <w:p>
@@ -1452,6 +1518,7 @@
           <w:noProof/>
         </w:rPr>
       </w:pPr>
+      <w:bookmarkStart w:id="0" w:name="_GoBack"/>
       <w:r>
         <w:rPr>
           <w:noProof/>
@@ -1475,10 +1542,1737 @@
         </w:r>
       </w:hyperlink>
     </w:p>
-    <w:p>
-      <w:pPr>
+    <w:bookmarkEnd w:id="0"/>
+    <w:p>
+      <w:pPr>
+        <w:ind w:firstLine="0"/>
+      </w:pPr>
+    </w:p>
+    <w:p>
+      <w:pPr>
+        <w:ind w:firstLine="0"/>
+      </w:pPr>
+    </w:p>
+    <w:p>
+      <w:pPr>
+        <w:jc w:val="right"/>
         <w:rPr>
           <w:lang w:val="ru-RU"/>
+        </w:rPr>
+      </w:pPr>
+      <w:r>
+        <w:rPr>
+          <w:lang w:val="uk-UA"/>
+        </w:rPr>
+        <w:t>Звіт до Теми №</w:t>
+      </w:r>
+      <w:r>
+        <w:rPr>
+          <w:lang w:val="ru-RU"/>
+        </w:rPr>
+        <w:t>2</w:t>
+      </w:r>
+    </w:p>
+    <w:p>
+      <w:pPr>
+        <w:jc w:val="right"/>
+        <w:rPr>
+          <w:lang w:val="uk-UA"/>
+        </w:rPr>
+      </w:pPr>
+      <w:r>
+        <w:rPr>
+          <w:lang w:val="uk-UA"/>
+        </w:rPr>
+        <w:t>Умовні переходи</w:t>
+      </w:r>
+    </w:p>
+    <w:p>
+      <w:pPr>
+        <w:ind w:firstLine="0"/>
+        <w:rPr>
+          <w:lang w:val="uk-UA"/>
+        </w:rPr>
+      </w:pPr>
+      <w:r>
+        <w:rPr>
+          <w:lang w:val="ru-RU"/>
+        </w:rPr>
+        <w:tab/>
+      </w:r>
+      <w:r>
+        <w:rPr>
+          <w:lang w:val="uk-UA"/>
+        </w:rPr>
+        <w:t>Під час виконання практичного завдання до Теми №1 було надано варіанти рішення до наступних задач:</w:t>
+      </w:r>
+    </w:p>
+    <w:p>
+      <w:pPr>
+        <w:ind w:firstLine="0"/>
+        <w:rPr>
+          <w:b/>
+          <w:lang w:val="uk-UA"/>
+        </w:rPr>
+      </w:pPr>
+      <w:r>
+        <w:rPr>
+          <w:b/>
+          <w:lang w:val="uk-UA"/>
+        </w:rPr>
+        <w:tab/>
+        <w:t>Пошук коренів квадратного рівняння</w:t>
+      </w:r>
+    </w:p>
+    <w:p>
+      <w:pPr>
+        <w:ind w:firstLine="0"/>
+        <w:rPr>
+          <w:lang w:val="uk-UA"/>
+        </w:rPr>
+      </w:pPr>
+      <w:r>
+        <w:rPr>
+          <w:lang w:val="uk-UA"/>
+        </w:rPr>
+        <w:t>Необхідно дописати умови перевірки дискримінанта та знайти корені рівняння.</w:t>
+      </w:r>
+    </w:p>
+    <w:p>
+      <w:pPr>
+        <w:ind w:firstLine="0"/>
+        <w:rPr>
+          <w:lang w:val="uk-UA"/>
+        </w:rPr>
+      </w:pPr>
+      <w:r>
+        <w:rPr>
+          <w:lang w:val="uk-UA"/>
+        </w:rPr>
+        <w:t>Хід виконання завдання:</w:t>
+      </w:r>
+    </w:p>
+    <w:p>
+      <w:pPr>
+        <w:ind w:firstLine="0"/>
+        <w:rPr>
+          <w:lang w:val="uk-UA"/>
+        </w:rPr>
+      </w:pPr>
+      <w:r>
+        <w:rPr>
+          <w:lang w:val="uk-UA"/>
+        </w:rPr>
+        <w:t>Створив умови перевірки чи дискримінант більший, дорівнює, або інше (тобто менший) за нуль. В кожній умові програма обчислює корені та виводить їх.</w:t>
+      </w:r>
+    </w:p>
+    <w:p>
+      <w:pPr>
+        <w:ind w:firstLine="0"/>
+        <w:rPr>
+          <w:lang w:val="uk-UA"/>
+        </w:rPr>
+      </w:pPr>
+      <w:r>
+        <w:rPr>
+          <w:lang w:val="uk-UA"/>
+        </w:rPr>
+        <w:t>Код програми:</w:t>
+      </w:r>
+    </w:p>
+    <w:tbl>
+      <w:tblPr>
+        <w:tblStyle w:val="a6"/>
+        <w:tblW w:w="0" w:type="auto"/>
+        <w:tblInd w:w="-5" w:type="dxa"/>
+        <w:tblLook w:val="04A0" w:firstRow="1" w:lastRow="0" w:firstColumn="1" w:lastColumn="0" w:noHBand="0" w:noVBand="1"/>
+      </w:tblPr>
+      <w:tblGrid>
+        <w:gridCol w:w="8545"/>
+      </w:tblGrid>
+      <w:tr>
+        <w:tc>
+          <w:tcPr>
+            <w:tcW w:w="8545" w:type="dxa"/>
+          </w:tcPr>
+          <w:p>
+            <w:pPr>
+              <w:ind w:left="720" w:firstLine="0"/>
+              <w:rPr>
+                <w:rFonts w:ascii="Courier New" w:hAnsi="Courier New" w:cs="Courier New"/>
+                <w:noProof/>
+                <w:sz w:val="20"/>
+                <w:szCs w:val="20"/>
+              </w:rPr>
+            </w:pPr>
+            <w:r>
+              <w:rPr>
+                <w:rFonts w:ascii="Courier New" w:hAnsi="Courier New" w:cs="Courier New"/>
+                <w:noProof/>
+                <w:sz w:val="20"/>
+                <w:szCs w:val="20"/>
+              </w:rPr>
+              <w:t>#calculating D</w:t>
+            </w:r>
+          </w:p>
+          <w:p>
+            <w:pPr>
+              <w:ind w:left="720" w:firstLine="0"/>
+              <w:rPr>
+                <w:rFonts w:ascii="Courier New" w:hAnsi="Courier New" w:cs="Courier New"/>
+                <w:noProof/>
+                <w:sz w:val="20"/>
+                <w:szCs w:val="20"/>
+              </w:rPr>
+            </w:pPr>
+            <w:r>
+              <w:rPr>
+                <w:rFonts w:ascii="Courier New" w:hAnsi="Courier New" w:cs="Courier New"/>
+                <w:noProof/>
+                <w:sz w:val="20"/>
+                <w:szCs w:val="20"/>
+              </w:rPr>
+              <w:t>def dSearching(a, b, c):</w:t>
+            </w:r>
+          </w:p>
+          <w:p>
+            <w:pPr>
+              <w:ind w:left="720" w:firstLine="0"/>
+              <w:rPr>
+                <w:rFonts w:ascii="Courier New" w:hAnsi="Courier New" w:cs="Courier New"/>
+                <w:noProof/>
+                <w:sz w:val="20"/>
+                <w:szCs w:val="20"/>
+              </w:rPr>
+            </w:pPr>
+            <w:r>
+              <w:rPr>
+                <w:rFonts w:ascii="Courier New" w:hAnsi="Courier New" w:cs="Courier New"/>
+                <w:noProof/>
+                <w:sz w:val="20"/>
+                <w:szCs w:val="20"/>
+              </w:rPr>
+              <w:t>    res = b**2 - 4*a*c</w:t>
+            </w:r>
+          </w:p>
+          <w:p>
+            <w:pPr>
+              <w:ind w:left="720" w:firstLine="0"/>
+              <w:rPr>
+                <w:rFonts w:ascii="Courier New" w:hAnsi="Courier New" w:cs="Courier New"/>
+                <w:noProof/>
+                <w:sz w:val="20"/>
+                <w:szCs w:val="20"/>
+              </w:rPr>
+            </w:pPr>
+            <w:r>
+              <w:rPr>
+                <w:rFonts w:ascii="Courier New" w:hAnsi="Courier New" w:cs="Courier New"/>
+                <w:noProof/>
+                <w:sz w:val="20"/>
+                <w:szCs w:val="20"/>
+              </w:rPr>
+              <w:t>    return res</w:t>
+            </w:r>
+          </w:p>
+          <w:p>
+            <w:pPr>
+              <w:ind w:left="720" w:firstLine="0"/>
+              <w:rPr>
+                <w:rFonts w:ascii="Courier New" w:hAnsi="Courier New" w:cs="Courier New"/>
+                <w:noProof/>
+                <w:sz w:val="20"/>
+                <w:szCs w:val="20"/>
+              </w:rPr>
+            </w:pPr>
+          </w:p>
+          <w:p>
+            <w:pPr>
+              <w:ind w:left="720" w:firstLine="0"/>
+              <w:rPr>
+                <w:rFonts w:ascii="Courier New" w:hAnsi="Courier New" w:cs="Courier New"/>
+                <w:noProof/>
+                <w:sz w:val="20"/>
+                <w:szCs w:val="20"/>
+              </w:rPr>
+            </w:pPr>
+            <w:r>
+              <w:rPr>
+                <w:rFonts w:ascii="Courier New" w:hAnsi="Courier New" w:cs="Courier New"/>
+                <w:noProof/>
+                <w:sz w:val="20"/>
+                <w:szCs w:val="20"/>
+              </w:rPr>
+              <w:t>#variables input</w:t>
+            </w:r>
+          </w:p>
+          <w:p>
+            <w:pPr>
+              <w:ind w:left="720" w:firstLine="0"/>
+              <w:rPr>
+                <w:rFonts w:ascii="Courier New" w:hAnsi="Courier New" w:cs="Courier New"/>
+                <w:noProof/>
+                <w:sz w:val="20"/>
+                <w:szCs w:val="20"/>
+              </w:rPr>
+            </w:pPr>
+            <w:r>
+              <w:rPr>
+                <w:rFonts w:ascii="Courier New" w:hAnsi="Courier New" w:cs="Courier New"/>
+                <w:noProof/>
+                <w:sz w:val="20"/>
+                <w:szCs w:val="20"/>
+              </w:rPr>
+              <w:t>a = float(input("Enter a: "))</w:t>
+            </w:r>
+          </w:p>
+          <w:p>
+            <w:pPr>
+              <w:ind w:left="720" w:firstLine="0"/>
+              <w:rPr>
+                <w:rFonts w:ascii="Courier New" w:hAnsi="Courier New" w:cs="Courier New"/>
+                <w:noProof/>
+                <w:sz w:val="20"/>
+                <w:szCs w:val="20"/>
+              </w:rPr>
+            </w:pPr>
+            <w:r>
+              <w:rPr>
+                <w:rFonts w:ascii="Courier New" w:hAnsi="Courier New" w:cs="Courier New"/>
+                <w:noProof/>
+                <w:sz w:val="20"/>
+                <w:szCs w:val="20"/>
+              </w:rPr>
+              <w:t>b = float(input("Enter b: "))</w:t>
+            </w:r>
+          </w:p>
+          <w:p>
+            <w:pPr>
+              <w:ind w:left="720" w:firstLine="0"/>
+              <w:rPr>
+                <w:rFonts w:ascii="Courier New" w:hAnsi="Courier New" w:cs="Courier New"/>
+                <w:noProof/>
+                <w:sz w:val="20"/>
+                <w:szCs w:val="20"/>
+              </w:rPr>
+            </w:pPr>
+            <w:r>
+              <w:rPr>
+                <w:rFonts w:ascii="Courier New" w:hAnsi="Courier New" w:cs="Courier New"/>
+                <w:noProof/>
+                <w:sz w:val="20"/>
+                <w:szCs w:val="20"/>
+              </w:rPr>
+              <w:t>c = float(input("Enter c: "))</w:t>
+            </w:r>
+          </w:p>
+          <w:p>
+            <w:pPr>
+              <w:ind w:left="720" w:firstLine="0"/>
+              <w:rPr>
+                <w:rFonts w:ascii="Courier New" w:hAnsi="Courier New" w:cs="Courier New"/>
+                <w:noProof/>
+                <w:sz w:val="20"/>
+                <w:szCs w:val="20"/>
+              </w:rPr>
+            </w:pPr>
+          </w:p>
+          <w:p>
+            <w:pPr>
+              <w:ind w:left="720" w:firstLine="0"/>
+              <w:rPr>
+                <w:rFonts w:ascii="Courier New" w:hAnsi="Courier New" w:cs="Courier New"/>
+                <w:noProof/>
+                <w:sz w:val="20"/>
+                <w:szCs w:val="20"/>
+              </w:rPr>
+            </w:pPr>
+            <w:r>
+              <w:rPr>
+                <w:rFonts w:ascii="Courier New" w:hAnsi="Courier New" w:cs="Courier New"/>
+                <w:noProof/>
+                <w:sz w:val="20"/>
+                <w:szCs w:val="20"/>
+              </w:rPr>
+              <w:t>#D output</w:t>
+            </w:r>
+          </w:p>
+          <w:p>
+            <w:pPr>
+              <w:ind w:left="720" w:firstLine="0"/>
+              <w:rPr>
+                <w:rFonts w:ascii="Courier New" w:hAnsi="Courier New" w:cs="Courier New"/>
+                <w:noProof/>
+                <w:sz w:val="20"/>
+                <w:szCs w:val="20"/>
+              </w:rPr>
+            </w:pPr>
+            <w:r>
+              <w:rPr>
+                <w:rFonts w:ascii="Courier New" w:hAnsi="Courier New" w:cs="Courier New"/>
+                <w:noProof/>
+                <w:sz w:val="20"/>
+                <w:szCs w:val="20"/>
+              </w:rPr>
+              <w:t>D = dSearching(a, b, c)</w:t>
+            </w:r>
+          </w:p>
+          <w:p>
+            <w:pPr>
+              <w:ind w:left="720" w:firstLine="0"/>
+              <w:rPr>
+                <w:rFonts w:ascii="Courier New" w:hAnsi="Courier New" w:cs="Courier New"/>
+                <w:noProof/>
+                <w:sz w:val="20"/>
+                <w:szCs w:val="20"/>
+              </w:rPr>
+            </w:pPr>
+            <w:r>
+              <w:rPr>
+                <w:rFonts w:ascii="Courier New" w:hAnsi="Courier New" w:cs="Courier New"/>
+                <w:noProof/>
+                <w:sz w:val="20"/>
+                <w:szCs w:val="20"/>
+              </w:rPr>
+              <w:t>print("\nD =", D)</w:t>
+            </w:r>
+          </w:p>
+          <w:p>
+            <w:pPr>
+              <w:ind w:left="720" w:firstLine="0"/>
+              <w:rPr>
+                <w:rFonts w:ascii="Courier New" w:hAnsi="Courier New" w:cs="Courier New"/>
+                <w:noProof/>
+                <w:sz w:val="20"/>
+                <w:szCs w:val="20"/>
+              </w:rPr>
+            </w:pPr>
+          </w:p>
+          <w:p>
+            <w:pPr>
+              <w:ind w:left="720" w:firstLine="0"/>
+              <w:rPr>
+                <w:rFonts w:ascii="Courier New" w:hAnsi="Courier New" w:cs="Courier New"/>
+                <w:noProof/>
+                <w:sz w:val="20"/>
+                <w:szCs w:val="20"/>
+              </w:rPr>
+            </w:pPr>
+            <w:r>
+              <w:rPr>
+                <w:rFonts w:ascii="Courier New" w:hAnsi="Courier New" w:cs="Courier New"/>
+                <w:noProof/>
+                <w:sz w:val="20"/>
+                <w:szCs w:val="20"/>
+              </w:rPr>
+              <w:t>#topic_02</w:t>
+            </w:r>
+          </w:p>
+          <w:p>
+            <w:pPr>
+              <w:ind w:left="720" w:firstLine="0"/>
+              <w:rPr>
+                <w:rFonts w:ascii="Courier New" w:hAnsi="Courier New" w:cs="Courier New"/>
+                <w:noProof/>
+                <w:sz w:val="20"/>
+                <w:szCs w:val="20"/>
+              </w:rPr>
+            </w:pPr>
+            <w:r>
+              <w:rPr>
+                <w:rFonts w:ascii="Courier New" w:hAnsi="Courier New" w:cs="Courier New"/>
+                <w:noProof/>
+                <w:sz w:val="20"/>
+                <w:szCs w:val="20"/>
+              </w:rPr>
+              <w:t xml:space="preserve">#D conditions check, roots calculating and output </w:t>
+            </w:r>
+          </w:p>
+          <w:p>
+            <w:pPr>
+              <w:ind w:left="720" w:firstLine="0"/>
+              <w:rPr>
+                <w:rFonts w:ascii="Courier New" w:hAnsi="Courier New" w:cs="Courier New"/>
+                <w:noProof/>
+                <w:sz w:val="20"/>
+                <w:szCs w:val="20"/>
+              </w:rPr>
+            </w:pPr>
+            <w:r>
+              <w:rPr>
+                <w:rFonts w:ascii="Courier New" w:hAnsi="Courier New" w:cs="Courier New"/>
+                <w:noProof/>
+                <w:sz w:val="20"/>
+                <w:szCs w:val="20"/>
+              </w:rPr>
+              <w:t>if D &gt; 0:</w:t>
+            </w:r>
+          </w:p>
+          <w:p>
+            <w:pPr>
+              <w:ind w:left="720" w:firstLine="0"/>
+              <w:rPr>
+                <w:rFonts w:ascii="Courier New" w:hAnsi="Courier New" w:cs="Courier New"/>
+                <w:noProof/>
+                <w:sz w:val="20"/>
+                <w:szCs w:val="20"/>
+              </w:rPr>
+            </w:pPr>
+            <w:r>
+              <w:rPr>
+                <w:rFonts w:ascii="Courier New" w:hAnsi="Courier New" w:cs="Courier New"/>
+                <w:noProof/>
+                <w:sz w:val="20"/>
+                <w:szCs w:val="20"/>
+              </w:rPr>
+              <w:t>    x1 = (-b + D**0.5) / (2*a)</w:t>
+            </w:r>
+          </w:p>
+          <w:p>
+            <w:pPr>
+              <w:ind w:left="720" w:firstLine="0"/>
+              <w:rPr>
+                <w:rFonts w:ascii="Courier New" w:hAnsi="Courier New" w:cs="Courier New"/>
+                <w:noProof/>
+                <w:sz w:val="20"/>
+                <w:szCs w:val="20"/>
+              </w:rPr>
+            </w:pPr>
+            <w:r>
+              <w:rPr>
+                <w:rFonts w:ascii="Courier New" w:hAnsi="Courier New" w:cs="Courier New"/>
+                <w:noProof/>
+                <w:sz w:val="20"/>
+                <w:szCs w:val="20"/>
+              </w:rPr>
+              <w:t>    x2 = (-b - D**0.5) / (2*a)</w:t>
+            </w:r>
+          </w:p>
+          <w:p>
+            <w:pPr>
+              <w:ind w:left="720" w:firstLine="0"/>
+              <w:rPr>
+                <w:rFonts w:ascii="Courier New" w:hAnsi="Courier New" w:cs="Courier New"/>
+                <w:noProof/>
+                <w:sz w:val="20"/>
+                <w:szCs w:val="20"/>
+              </w:rPr>
+            </w:pPr>
+            <w:r>
+              <w:rPr>
+                <w:rFonts w:ascii="Courier New" w:hAnsi="Courier New" w:cs="Courier New"/>
+                <w:noProof/>
+                <w:sz w:val="20"/>
+                <w:szCs w:val="20"/>
+              </w:rPr>
+              <w:t>    print("\nEquation has 2 roots: ")</w:t>
+            </w:r>
+          </w:p>
+          <w:p>
+            <w:pPr>
+              <w:ind w:left="720" w:firstLine="0"/>
+              <w:rPr>
+                <w:rFonts w:ascii="Courier New" w:hAnsi="Courier New" w:cs="Courier New"/>
+                <w:noProof/>
+                <w:sz w:val="20"/>
+                <w:szCs w:val="20"/>
+              </w:rPr>
+            </w:pPr>
+            <w:r>
+              <w:rPr>
+                <w:rFonts w:ascii="Courier New" w:hAnsi="Courier New" w:cs="Courier New"/>
+                <w:noProof/>
+                <w:sz w:val="20"/>
+                <w:szCs w:val="20"/>
+              </w:rPr>
+              <w:t>    print("x1 =", x1)</w:t>
+            </w:r>
+          </w:p>
+          <w:p>
+            <w:pPr>
+              <w:ind w:left="720" w:firstLine="0"/>
+              <w:rPr>
+                <w:rFonts w:ascii="Courier New" w:hAnsi="Courier New" w:cs="Courier New"/>
+                <w:noProof/>
+                <w:sz w:val="20"/>
+                <w:szCs w:val="20"/>
+              </w:rPr>
+            </w:pPr>
+            <w:r>
+              <w:rPr>
+                <w:rFonts w:ascii="Courier New" w:hAnsi="Courier New" w:cs="Courier New"/>
+                <w:noProof/>
+                <w:sz w:val="20"/>
+                <w:szCs w:val="20"/>
+              </w:rPr>
+              <w:t>    print("x2 =", x2)</w:t>
+            </w:r>
+          </w:p>
+          <w:p>
+            <w:pPr>
+              <w:ind w:left="720" w:firstLine="0"/>
+              <w:rPr>
+                <w:rFonts w:ascii="Courier New" w:hAnsi="Courier New" w:cs="Courier New"/>
+                <w:noProof/>
+                <w:sz w:val="20"/>
+                <w:szCs w:val="20"/>
+              </w:rPr>
+            </w:pPr>
+            <w:r>
+              <w:rPr>
+                <w:rFonts w:ascii="Courier New" w:hAnsi="Courier New" w:cs="Courier New"/>
+                <w:noProof/>
+                <w:sz w:val="20"/>
+                <w:szCs w:val="20"/>
+              </w:rPr>
+              <w:t>elif D == 0:</w:t>
+            </w:r>
+          </w:p>
+          <w:p>
+            <w:pPr>
+              <w:ind w:left="720" w:firstLine="0"/>
+              <w:rPr>
+                <w:rFonts w:ascii="Courier New" w:hAnsi="Courier New" w:cs="Courier New"/>
+                <w:noProof/>
+                <w:sz w:val="20"/>
+                <w:szCs w:val="20"/>
+              </w:rPr>
+            </w:pPr>
+            <w:r>
+              <w:rPr>
+                <w:rFonts w:ascii="Courier New" w:hAnsi="Courier New" w:cs="Courier New"/>
+                <w:noProof/>
+                <w:sz w:val="20"/>
+                <w:szCs w:val="20"/>
+              </w:rPr>
+              <w:t>    x = -b / (2*a)</w:t>
+            </w:r>
+          </w:p>
+          <w:p>
+            <w:pPr>
+              <w:ind w:left="720" w:firstLine="0"/>
+              <w:rPr>
+                <w:rFonts w:ascii="Courier New" w:hAnsi="Courier New" w:cs="Courier New"/>
+                <w:noProof/>
+                <w:sz w:val="20"/>
+                <w:szCs w:val="20"/>
+              </w:rPr>
+            </w:pPr>
+            <w:r>
+              <w:rPr>
+                <w:rFonts w:ascii="Courier New" w:hAnsi="Courier New" w:cs="Courier New"/>
+                <w:noProof/>
+                <w:sz w:val="20"/>
+                <w:szCs w:val="20"/>
+              </w:rPr>
+              <w:t>    print("\nEquation has 1 root: ")</w:t>
+            </w:r>
+          </w:p>
+          <w:p>
+            <w:pPr>
+              <w:ind w:left="720" w:firstLine="0"/>
+              <w:rPr>
+                <w:rFonts w:ascii="Courier New" w:hAnsi="Courier New" w:cs="Courier New"/>
+                <w:noProof/>
+                <w:sz w:val="20"/>
+                <w:szCs w:val="20"/>
+              </w:rPr>
+            </w:pPr>
+            <w:r>
+              <w:rPr>
+                <w:rFonts w:ascii="Courier New" w:hAnsi="Courier New" w:cs="Courier New"/>
+                <w:noProof/>
+                <w:sz w:val="20"/>
+                <w:szCs w:val="20"/>
+              </w:rPr>
+              <w:t>    print("x =", x)</w:t>
+            </w:r>
+          </w:p>
+          <w:p>
+            <w:pPr>
+              <w:ind w:left="720" w:firstLine="0"/>
+              <w:rPr>
+                <w:rFonts w:ascii="Courier New" w:hAnsi="Courier New" w:cs="Courier New"/>
+                <w:noProof/>
+                <w:sz w:val="20"/>
+                <w:szCs w:val="20"/>
+              </w:rPr>
+            </w:pPr>
+            <w:r>
+              <w:rPr>
+                <w:rFonts w:ascii="Courier New" w:hAnsi="Courier New" w:cs="Courier New"/>
+                <w:noProof/>
+                <w:sz w:val="20"/>
+                <w:szCs w:val="20"/>
+              </w:rPr>
+              <w:t>else:</w:t>
+            </w:r>
+          </w:p>
+          <w:p>
+            <w:pPr>
+              <w:ind w:left="720" w:firstLine="0"/>
+              <w:rPr>
+                <w:rFonts w:ascii="Courier New" w:hAnsi="Courier New" w:cs="Courier New"/>
+                <w:noProof/>
+                <w:sz w:val="20"/>
+                <w:szCs w:val="20"/>
+              </w:rPr>
+            </w:pPr>
+            <w:r>
+              <w:rPr>
+                <w:rFonts w:ascii="Courier New" w:hAnsi="Courier New" w:cs="Courier New"/>
+                <w:noProof/>
+                <w:sz w:val="20"/>
+                <w:szCs w:val="20"/>
+              </w:rPr>
+              <w:t>    print("\nEquation has no roots.")</w:t>
+            </w:r>
+          </w:p>
+          <w:p>
+            <w:pPr>
+              <w:ind w:firstLine="0"/>
+            </w:pPr>
+          </w:p>
+          <w:p>
+            <w:pPr>
+              <w:ind w:firstLine="0"/>
+            </w:pPr>
+          </w:p>
+        </w:tc>
+      </w:tr>
+    </w:tbl>
+    <w:p>
+      <w:pPr>
+        <w:ind w:firstLine="0"/>
+      </w:pPr>
+    </w:p>
+    <w:p>
+      <w:pPr>
+        <w:ind w:firstLine="0"/>
+        <w:rPr>
+          <w:b/>
+          <w:lang w:val="ru-RU"/>
+        </w:rPr>
+      </w:pPr>
+      <w:r>
+        <w:rPr>
+          <w:b/>
+          <w:lang w:val="uk-UA"/>
+        </w:rPr>
+        <w:t xml:space="preserve">Калькулятор з конструкціями </w:t>
+      </w:r>
+      <w:r>
+        <w:rPr>
+          <w:b/>
+        </w:rPr>
+        <w:t>if</w:t>
+      </w:r>
+      <w:r>
+        <w:rPr>
+          <w:b/>
+          <w:lang w:val="ru-RU"/>
+        </w:rPr>
+        <w:t xml:space="preserve"> </w:t>
+      </w:r>
+      <w:r>
+        <w:rPr>
+          <w:b/>
+        </w:rPr>
+        <w:t>else</w:t>
+      </w:r>
+    </w:p>
+    <w:p>
+      <w:pPr>
+        <w:ind w:firstLine="0"/>
+        <w:rPr>
+          <w:lang w:val="uk-UA"/>
+        </w:rPr>
+      </w:pPr>
+      <w:r>
+        <w:rPr>
+          <w:lang w:val="uk-UA"/>
+        </w:rPr>
+        <w:t>Потрібно створити калькулятор з умовними переходами.</w:t>
+      </w:r>
+    </w:p>
+    <w:p>
+      <w:pPr>
+        <w:ind w:firstLine="0"/>
+        <w:rPr>
+          <w:lang w:val="uk-UA"/>
+        </w:rPr>
+      </w:pPr>
+      <w:r>
+        <w:rPr>
+          <w:lang w:val="uk-UA"/>
+        </w:rPr>
+        <w:t>Хід виконання завдання:</w:t>
+      </w:r>
+    </w:p>
+    <w:p>
+      <w:pPr>
+        <w:ind w:firstLine="0"/>
+        <w:rPr>
+          <w:lang w:val="uk-UA"/>
+        </w:rPr>
+      </w:pPr>
+      <w:r>
+        <w:rPr>
+          <w:lang w:val="uk-UA"/>
+        </w:rPr>
+        <w:t>Створив калькулятор з 4 діями. Ділення на 0 – виключення.</w:t>
+      </w:r>
+    </w:p>
+    <w:p>
+      <w:pPr>
+        <w:ind w:firstLine="0"/>
+        <w:rPr>
+          <w:lang w:val="uk-UA"/>
+        </w:rPr>
+      </w:pPr>
+    </w:p>
+    <w:p>
+      <w:pPr>
+        <w:ind w:firstLine="0"/>
+        <w:rPr>
+          <w:lang w:val="uk-UA"/>
+        </w:rPr>
+      </w:pPr>
+      <w:r>
+        <w:rPr>
+          <w:lang w:val="uk-UA"/>
+        </w:rPr>
+        <w:lastRenderedPageBreak/>
+        <w:t>Код програми:</w:t>
+      </w:r>
+    </w:p>
+    <w:tbl>
+      <w:tblPr>
+        <w:tblStyle w:val="a6"/>
+        <w:tblW w:w="0" w:type="auto"/>
+        <w:tblInd w:w="-5" w:type="dxa"/>
+        <w:tblLook w:val="04A0" w:firstRow="1" w:lastRow="0" w:firstColumn="1" w:lastColumn="0" w:noHBand="0" w:noVBand="1"/>
+      </w:tblPr>
+      <w:tblGrid>
+        <w:gridCol w:w="8545"/>
+      </w:tblGrid>
+      <w:tr>
+        <w:tc>
+          <w:tcPr>
+            <w:tcW w:w="8545" w:type="dxa"/>
+          </w:tcPr>
+          <w:p>
+            <w:pPr>
+              <w:ind w:left="720" w:firstLine="0"/>
+              <w:rPr>
+                <w:rFonts w:ascii="Courier New" w:hAnsi="Courier New" w:cs="Courier New"/>
+                <w:noProof/>
+                <w:sz w:val="20"/>
+                <w:szCs w:val="20"/>
+              </w:rPr>
+            </w:pPr>
+            <w:r>
+              <w:rPr>
+                <w:rFonts w:ascii="Courier New" w:hAnsi="Courier New" w:cs="Courier New"/>
+                <w:noProof/>
+                <w:sz w:val="20"/>
+                <w:szCs w:val="20"/>
+              </w:rPr>
+              <w:t>a = float(input("Enter the first number: "))</w:t>
+            </w:r>
+          </w:p>
+          <w:p>
+            <w:pPr>
+              <w:ind w:left="720" w:firstLine="0"/>
+              <w:rPr>
+                <w:rFonts w:ascii="Courier New" w:hAnsi="Courier New" w:cs="Courier New"/>
+                <w:noProof/>
+                <w:sz w:val="20"/>
+                <w:szCs w:val="20"/>
+              </w:rPr>
+            </w:pPr>
+            <w:r>
+              <w:rPr>
+                <w:rFonts w:ascii="Courier New" w:hAnsi="Courier New" w:cs="Courier New"/>
+                <w:noProof/>
+                <w:sz w:val="20"/>
+                <w:szCs w:val="20"/>
+              </w:rPr>
+              <w:t>b = float(input("Enter the second number: "))</w:t>
+            </w:r>
+          </w:p>
+          <w:p>
+            <w:pPr>
+              <w:ind w:left="720" w:firstLine="0"/>
+              <w:rPr>
+                <w:rFonts w:ascii="Courier New" w:hAnsi="Courier New" w:cs="Courier New"/>
+                <w:noProof/>
+                <w:sz w:val="20"/>
+                <w:szCs w:val="20"/>
+              </w:rPr>
+            </w:pPr>
+          </w:p>
+          <w:p>
+            <w:pPr>
+              <w:ind w:left="720" w:firstLine="0"/>
+              <w:rPr>
+                <w:rFonts w:ascii="Courier New" w:hAnsi="Courier New" w:cs="Courier New"/>
+                <w:noProof/>
+                <w:sz w:val="20"/>
+                <w:szCs w:val="20"/>
+              </w:rPr>
+            </w:pPr>
+            <w:r>
+              <w:rPr>
+                <w:rFonts w:ascii="Courier New" w:hAnsi="Courier New" w:cs="Courier New"/>
+                <w:noProof/>
+                <w:sz w:val="20"/>
+                <w:szCs w:val="20"/>
+              </w:rPr>
+              <w:t>action = input("Enter action (+, -, *, /): ").strip()</w:t>
+            </w:r>
+          </w:p>
+          <w:p>
+            <w:pPr>
+              <w:ind w:left="720" w:firstLine="0"/>
+              <w:rPr>
+                <w:rFonts w:ascii="Courier New" w:hAnsi="Courier New" w:cs="Courier New"/>
+                <w:noProof/>
+                <w:sz w:val="20"/>
+                <w:szCs w:val="20"/>
+              </w:rPr>
+            </w:pPr>
+          </w:p>
+          <w:p>
+            <w:pPr>
+              <w:ind w:left="720" w:firstLine="0"/>
+              <w:rPr>
+                <w:rFonts w:ascii="Courier New" w:hAnsi="Courier New" w:cs="Courier New"/>
+                <w:noProof/>
+                <w:sz w:val="20"/>
+                <w:szCs w:val="20"/>
+              </w:rPr>
+            </w:pPr>
+            <w:r>
+              <w:rPr>
+                <w:rFonts w:ascii="Courier New" w:hAnsi="Courier New" w:cs="Courier New"/>
+                <w:noProof/>
+                <w:sz w:val="20"/>
+                <w:szCs w:val="20"/>
+              </w:rPr>
+              <w:t>if action == "+":</w:t>
+            </w:r>
+          </w:p>
+          <w:p>
+            <w:pPr>
+              <w:ind w:left="720" w:firstLine="0"/>
+              <w:rPr>
+                <w:rFonts w:ascii="Courier New" w:hAnsi="Courier New" w:cs="Courier New"/>
+                <w:noProof/>
+                <w:sz w:val="20"/>
+                <w:szCs w:val="20"/>
+              </w:rPr>
+            </w:pPr>
+            <w:r>
+              <w:rPr>
+                <w:rFonts w:ascii="Courier New" w:hAnsi="Courier New" w:cs="Courier New"/>
+                <w:noProof/>
+                <w:sz w:val="20"/>
+                <w:szCs w:val="20"/>
+              </w:rPr>
+              <w:t>    print(a + b)</w:t>
+            </w:r>
+          </w:p>
+          <w:p>
+            <w:pPr>
+              <w:ind w:left="720" w:firstLine="0"/>
+              <w:rPr>
+                <w:rFonts w:ascii="Courier New" w:hAnsi="Courier New" w:cs="Courier New"/>
+                <w:noProof/>
+                <w:sz w:val="20"/>
+                <w:szCs w:val="20"/>
+              </w:rPr>
+            </w:pPr>
+            <w:r>
+              <w:rPr>
+                <w:rFonts w:ascii="Courier New" w:hAnsi="Courier New" w:cs="Courier New"/>
+                <w:noProof/>
+                <w:sz w:val="20"/>
+                <w:szCs w:val="20"/>
+              </w:rPr>
+              <w:t>elif action == "-":</w:t>
+            </w:r>
+          </w:p>
+          <w:p>
+            <w:pPr>
+              <w:ind w:left="720" w:firstLine="0"/>
+              <w:rPr>
+                <w:rFonts w:ascii="Courier New" w:hAnsi="Courier New" w:cs="Courier New"/>
+                <w:noProof/>
+                <w:sz w:val="20"/>
+                <w:szCs w:val="20"/>
+              </w:rPr>
+            </w:pPr>
+            <w:r>
+              <w:rPr>
+                <w:rFonts w:ascii="Courier New" w:hAnsi="Courier New" w:cs="Courier New"/>
+                <w:noProof/>
+                <w:sz w:val="20"/>
+                <w:szCs w:val="20"/>
+              </w:rPr>
+              <w:t>    print(a - b)</w:t>
+            </w:r>
+          </w:p>
+          <w:p>
+            <w:pPr>
+              <w:ind w:left="720" w:firstLine="0"/>
+              <w:rPr>
+                <w:rFonts w:ascii="Courier New" w:hAnsi="Courier New" w:cs="Courier New"/>
+                <w:noProof/>
+                <w:sz w:val="20"/>
+                <w:szCs w:val="20"/>
+              </w:rPr>
+            </w:pPr>
+            <w:r>
+              <w:rPr>
+                <w:rFonts w:ascii="Courier New" w:hAnsi="Courier New" w:cs="Courier New"/>
+                <w:noProof/>
+                <w:sz w:val="20"/>
+                <w:szCs w:val="20"/>
+              </w:rPr>
+              <w:t>elif action == "*":</w:t>
+            </w:r>
+          </w:p>
+          <w:p>
+            <w:pPr>
+              <w:ind w:left="720" w:firstLine="0"/>
+              <w:rPr>
+                <w:rFonts w:ascii="Courier New" w:hAnsi="Courier New" w:cs="Courier New"/>
+                <w:noProof/>
+                <w:sz w:val="20"/>
+                <w:szCs w:val="20"/>
+              </w:rPr>
+            </w:pPr>
+            <w:r>
+              <w:rPr>
+                <w:rFonts w:ascii="Courier New" w:hAnsi="Courier New" w:cs="Courier New"/>
+                <w:noProof/>
+                <w:sz w:val="20"/>
+                <w:szCs w:val="20"/>
+              </w:rPr>
+              <w:t>    print(a * b)</w:t>
+            </w:r>
+          </w:p>
+          <w:p>
+            <w:pPr>
+              <w:ind w:left="720" w:firstLine="0"/>
+              <w:rPr>
+                <w:rFonts w:ascii="Courier New" w:hAnsi="Courier New" w:cs="Courier New"/>
+                <w:noProof/>
+                <w:sz w:val="20"/>
+                <w:szCs w:val="20"/>
+              </w:rPr>
+            </w:pPr>
+            <w:r>
+              <w:rPr>
+                <w:rFonts w:ascii="Courier New" w:hAnsi="Courier New" w:cs="Courier New"/>
+                <w:noProof/>
+                <w:sz w:val="20"/>
+                <w:szCs w:val="20"/>
+              </w:rPr>
+              <w:t>elif action == "/":</w:t>
+            </w:r>
+          </w:p>
+          <w:p>
+            <w:pPr>
+              <w:ind w:left="720" w:firstLine="0"/>
+              <w:rPr>
+                <w:rFonts w:ascii="Courier New" w:hAnsi="Courier New" w:cs="Courier New"/>
+                <w:noProof/>
+                <w:sz w:val="20"/>
+                <w:szCs w:val="20"/>
+              </w:rPr>
+            </w:pPr>
+            <w:r>
+              <w:rPr>
+                <w:rFonts w:ascii="Courier New" w:hAnsi="Courier New" w:cs="Courier New"/>
+                <w:noProof/>
+                <w:sz w:val="20"/>
+                <w:szCs w:val="20"/>
+              </w:rPr>
+              <w:t>    try:</w:t>
+            </w:r>
+          </w:p>
+          <w:p>
+            <w:pPr>
+              <w:ind w:left="720" w:firstLine="0"/>
+              <w:rPr>
+                <w:rFonts w:ascii="Courier New" w:hAnsi="Courier New" w:cs="Courier New"/>
+                <w:noProof/>
+                <w:sz w:val="20"/>
+                <w:szCs w:val="20"/>
+              </w:rPr>
+            </w:pPr>
+            <w:r>
+              <w:rPr>
+                <w:rFonts w:ascii="Courier New" w:hAnsi="Courier New" w:cs="Courier New"/>
+                <w:noProof/>
+                <w:sz w:val="20"/>
+                <w:szCs w:val="20"/>
+              </w:rPr>
+              <w:t>        result = a / b</w:t>
+            </w:r>
+          </w:p>
+          <w:p>
+            <w:pPr>
+              <w:ind w:left="720" w:firstLine="0"/>
+              <w:rPr>
+                <w:rFonts w:ascii="Courier New" w:hAnsi="Courier New" w:cs="Courier New"/>
+                <w:noProof/>
+                <w:sz w:val="20"/>
+                <w:szCs w:val="20"/>
+              </w:rPr>
+            </w:pPr>
+            <w:r>
+              <w:rPr>
+                <w:rFonts w:ascii="Courier New" w:hAnsi="Courier New" w:cs="Courier New"/>
+                <w:noProof/>
+                <w:sz w:val="20"/>
+                <w:szCs w:val="20"/>
+              </w:rPr>
+              <w:t>        print(result)</w:t>
+            </w:r>
+          </w:p>
+          <w:p>
+            <w:pPr>
+              <w:ind w:left="720" w:firstLine="0"/>
+              <w:rPr>
+                <w:rFonts w:ascii="Courier New" w:hAnsi="Courier New" w:cs="Courier New"/>
+                <w:noProof/>
+                <w:sz w:val="20"/>
+                <w:szCs w:val="20"/>
+              </w:rPr>
+            </w:pPr>
+            <w:r>
+              <w:rPr>
+                <w:rFonts w:ascii="Courier New" w:hAnsi="Courier New" w:cs="Courier New"/>
+                <w:noProof/>
+                <w:sz w:val="20"/>
+                <w:szCs w:val="20"/>
+              </w:rPr>
+              <w:t>    except ZeroDivisionError:</w:t>
+            </w:r>
+          </w:p>
+          <w:p>
+            <w:pPr>
+              <w:ind w:left="720" w:firstLine="0"/>
+              <w:rPr>
+                <w:rFonts w:ascii="Courier New" w:hAnsi="Courier New" w:cs="Courier New"/>
+                <w:noProof/>
+                <w:sz w:val="20"/>
+                <w:szCs w:val="20"/>
+              </w:rPr>
+            </w:pPr>
+            <w:r>
+              <w:rPr>
+                <w:rFonts w:ascii="Courier New" w:hAnsi="Courier New" w:cs="Courier New"/>
+                <w:noProof/>
+                <w:sz w:val="20"/>
+                <w:szCs w:val="20"/>
+              </w:rPr>
+              <w:t>        print("Division by zero is not allowed.")</w:t>
+            </w:r>
+          </w:p>
+          <w:p>
+            <w:pPr>
+              <w:ind w:left="720" w:firstLine="0"/>
+              <w:rPr>
+                <w:rFonts w:ascii="Courier New" w:hAnsi="Courier New" w:cs="Courier New"/>
+                <w:noProof/>
+                <w:sz w:val="20"/>
+                <w:szCs w:val="20"/>
+              </w:rPr>
+            </w:pPr>
+            <w:r>
+              <w:rPr>
+                <w:rFonts w:ascii="Courier New" w:hAnsi="Courier New" w:cs="Courier New"/>
+                <w:noProof/>
+                <w:sz w:val="20"/>
+                <w:szCs w:val="20"/>
+              </w:rPr>
+              <w:t>else:</w:t>
+            </w:r>
+          </w:p>
+          <w:p>
+            <w:pPr>
+              <w:ind w:left="720" w:firstLine="0"/>
+              <w:rPr>
+                <w:rFonts w:ascii="Courier New" w:hAnsi="Courier New" w:cs="Courier New"/>
+                <w:noProof/>
+                <w:sz w:val="20"/>
+                <w:szCs w:val="20"/>
+              </w:rPr>
+            </w:pPr>
+            <w:r>
+              <w:rPr>
+                <w:rFonts w:ascii="Courier New" w:hAnsi="Courier New" w:cs="Courier New"/>
+                <w:noProof/>
+                <w:sz w:val="20"/>
+                <w:szCs w:val="20"/>
+              </w:rPr>
+              <w:t>    print("Invalid action. Please enter +, -, *, or /.")</w:t>
+            </w:r>
+          </w:p>
+          <w:p>
+            <w:pPr>
+              <w:ind w:left="720" w:firstLine="0"/>
+              <w:rPr>
+                <w:rFonts w:ascii="Courier New" w:hAnsi="Courier New" w:cs="Courier New"/>
+                <w:noProof/>
+                <w:sz w:val="20"/>
+                <w:szCs w:val="20"/>
+              </w:rPr>
+            </w:pPr>
+          </w:p>
+        </w:tc>
+      </w:tr>
+    </w:tbl>
+    <w:p>
+      <w:pPr>
+        <w:ind w:firstLine="0"/>
+      </w:pPr>
+    </w:p>
+    <w:p>
+      <w:pPr>
+        <w:ind w:firstLine="0"/>
+        <w:rPr>
+          <w:b/>
+        </w:rPr>
+      </w:pPr>
+      <w:r>
+        <w:rPr>
+          <w:b/>
+          <w:lang w:val="ru-RU"/>
+        </w:rPr>
+        <w:t xml:space="preserve">Калькулятор з </w:t>
+      </w:r>
+      <w:r>
+        <w:rPr>
+          <w:b/>
+          <w:noProof/>
+        </w:rPr>
+        <w:t>конструкцією</w:t>
+      </w:r>
+      <w:r>
+        <w:rPr>
+          <w:b/>
+          <w:lang w:val="uk-UA"/>
+        </w:rPr>
+        <w:t xml:space="preserve"> </w:t>
+      </w:r>
+      <w:r>
+        <w:rPr>
+          <w:b/>
+        </w:rPr>
+        <w:t>match case</w:t>
+      </w:r>
+    </w:p>
+    <w:p>
+      <w:pPr>
+        <w:ind w:firstLine="0"/>
+        <w:rPr>
+          <w:lang w:val="uk-UA"/>
+        </w:rPr>
+      </w:pPr>
+      <w:r>
+        <w:rPr>
+          <w:lang w:val="uk-UA"/>
+        </w:rPr>
+        <w:t xml:space="preserve">Потрібно створити калькулятор з </w:t>
+      </w:r>
+      <w:r>
+        <w:rPr>
+          <w:lang w:val="uk-UA"/>
+        </w:rPr>
+        <w:t xml:space="preserve">конструкцією </w:t>
+      </w:r>
+      <w:r>
+        <w:t>match</w:t>
+      </w:r>
+      <w:r>
+        <w:rPr>
+          <w:lang w:val="ru-RU"/>
+        </w:rPr>
+        <w:t xml:space="preserve"> </w:t>
+      </w:r>
+      <w:r>
+        <w:t>case</w:t>
+      </w:r>
+      <w:r>
+        <w:rPr>
+          <w:lang w:val="uk-UA"/>
+        </w:rPr>
+        <w:t>.</w:t>
+      </w:r>
+    </w:p>
+    <w:p>
+      <w:pPr>
+        <w:ind w:firstLine="0"/>
+        <w:rPr>
+          <w:lang w:val="uk-UA"/>
+        </w:rPr>
+      </w:pPr>
+      <w:r>
+        <w:rPr>
+          <w:lang w:val="uk-UA"/>
+        </w:rPr>
+        <w:t>Хід виконання завдання:</w:t>
+      </w:r>
+    </w:p>
+    <w:p>
+      <w:pPr>
+        <w:ind w:firstLine="0"/>
+        <w:rPr>
+          <w:lang w:val="uk-UA"/>
+        </w:rPr>
+      </w:pPr>
+      <w:r>
+        <w:rPr>
+          <w:lang w:val="uk-UA"/>
+        </w:rPr>
+        <w:t>Створив калькулятор з 4 діями. Ділення на 0 – виключення.</w:t>
+      </w:r>
+    </w:p>
+    <w:p>
+      <w:pPr>
+        <w:ind w:firstLine="0"/>
+        <w:rPr>
+          <w:lang w:val="uk-UA"/>
+        </w:rPr>
+      </w:pPr>
+      <w:r>
+        <w:rPr>
+          <w:lang w:val="uk-UA"/>
+        </w:rPr>
+        <w:t>Код програми:</w:t>
+      </w:r>
+    </w:p>
+    <w:tbl>
+      <w:tblPr>
+        <w:tblStyle w:val="a6"/>
+        <w:tblW w:w="0" w:type="auto"/>
+        <w:tblInd w:w="-5" w:type="dxa"/>
+        <w:tblLook w:val="04A0" w:firstRow="1" w:lastRow="0" w:firstColumn="1" w:lastColumn="0" w:noHBand="0" w:noVBand="1"/>
+      </w:tblPr>
+      <w:tblGrid>
+        <w:gridCol w:w="8545"/>
+      </w:tblGrid>
+      <w:tr>
+        <w:tc>
+          <w:tcPr>
+            <w:tcW w:w="8545" w:type="dxa"/>
+          </w:tcPr>
+          <w:p>
+            <w:pPr>
+              <w:ind w:left="720" w:firstLine="0"/>
+              <w:rPr>
+                <w:rFonts w:ascii="Courier New" w:hAnsi="Courier New" w:cs="Courier New"/>
+                <w:noProof/>
+                <w:sz w:val="20"/>
+                <w:szCs w:val="20"/>
+              </w:rPr>
+            </w:pPr>
+            <w:r>
+              <w:rPr>
+                <w:rFonts w:ascii="Courier New" w:hAnsi="Courier New" w:cs="Courier New"/>
+                <w:noProof/>
+                <w:sz w:val="20"/>
+                <w:szCs w:val="20"/>
+              </w:rPr>
+              <w:t>a = float(input("Enter the first number: "))</w:t>
+            </w:r>
+          </w:p>
+          <w:p>
+            <w:pPr>
+              <w:ind w:left="720" w:firstLine="0"/>
+              <w:rPr>
+                <w:rFonts w:ascii="Courier New" w:hAnsi="Courier New" w:cs="Courier New"/>
+                <w:noProof/>
+                <w:sz w:val="20"/>
+                <w:szCs w:val="20"/>
+              </w:rPr>
+            </w:pPr>
+            <w:r>
+              <w:rPr>
+                <w:rFonts w:ascii="Courier New" w:hAnsi="Courier New" w:cs="Courier New"/>
+                <w:noProof/>
+                <w:sz w:val="20"/>
+                <w:szCs w:val="20"/>
+              </w:rPr>
+              <w:t>b = float(input("Enter the second number: "))</w:t>
+            </w:r>
+          </w:p>
+          <w:p>
+            <w:pPr>
+              <w:ind w:left="720" w:firstLine="0"/>
+              <w:rPr>
+                <w:rFonts w:ascii="Courier New" w:hAnsi="Courier New" w:cs="Courier New"/>
+                <w:noProof/>
+                <w:sz w:val="20"/>
+                <w:szCs w:val="20"/>
+              </w:rPr>
+            </w:pPr>
+          </w:p>
+          <w:p>
+            <w:pPr>
+              <w:ind w:left="720" w:firstLine="0"/>
+              <w:rPr>
+                <w:rFonts w:ascii="Courier New" w:hAnsi="Courier New" w:cs="Courier New"/>
+                <w:noProof/>
+                <w:sz w:val="20"/>
+                <w:szCs w:val="20"/>
+              </w:rPr>
+            </w:pPr>
+            <w:r>
+              <w:rPr>
+                <w:rFonts w:ascii="Courier New" w:hAnsi="Courier New" w:cs="Courier New"/>
+                <w:noProof/>
+                <w:sz w:val="20"/>
+                <w:szCs w:val="20"/>
+              </w:rPr>
+              <w:t>action = input("Enter action (+, -, *, /): ").strip()</w:t>
+            </w:r>
+          </w:p>
+          <w:p>
+            <w:pPr>
+              <w:ind w:left="720" w:firstLine="0"/>
+              <w:rPr>
+                <w:rFonts w:ascii="Courier New" w:hAnsi="Courier New" w:cs="Courier New"/>
+                <w:noProof/>
+                <w:sz w:val="20"/>
+                <w:szCs w:val="20"/>
+              </w:rPr>
+            </w:pPr>
+          </w:p>
+          <w:p>
+            <w:pPr>
+              <w:ind w:left="720" w:firstLine="0"/>
+              <w:rPr>
+                <w:rFonts w:ascii="Courier New" w:hAnsi="Courier New" w:cs="Courier New"/>
+                <w:noProof/>
+                <w:sz w:val="20"/>
+                <w:szCs w:val="20"/>
+              </w:rPr>
+            </w:pPr>
+            <w:r>
+              <w:rPr>
+                <w:rFonts w:ascii="Courier New" w:hAnsi="Courier New" w:cs="Courier New"/>
+                <w:noProof/>
+                <w:sz w:val="20"/>
+                <w:szCs w:val="20"/>
+              </w:rPr>
+              <w:t>match action:</w:t>
+            </w:r>
+          </w:p>
+          <w:p>
+            <w:pPr>
+              <w:ind w:left="720" w:firstLine="0"/>
+              <w:rPr>
+                <w:rFonts w:ascii="Courier New" w:hAnsi="Courier New" w:cs="Courier New"/>
+                <w:noProof/>
+                <w:sz w:val="20"/>
+                <w:szCs w:val="20"/>
+              </w:rPr>
+            </w:pPr>
+            <w:r>
+              <w:rPr>
+                <w:rFonts w:ascii="Courier New" w:hAnsi="Courier New" w:cs="Courier New"/>
+                <w:noProof/>
+                <w:sz w:val="20"/>
+                <w:szCs w:val="20"/>
+              </w:rPr>
+              <w:t>    case "+":</w:t>
+            </w:r>
+          </w:p>
+          <w:p>
+            <w:pPr>
+              <w:ind w:left="720" w:firstLine="0"/>
+              <w:rPr>
+                <w:rFonts w:ascii="Courier New" w:hAnsi="Courier New" w:cs="Courier New"/>
+                <w:noProof/>
+                <w:sz w:val="20"/>
+                <w:szCs w:val="20"/>
+              </w:rPr>
+            </w:pPr>
+            <w:r>
+              <w:rPr>
+                <w:rFonts w:ascii="Courier New" w:hAnsi="Courier New" w:cs="Courier New"/>
+                <w:noProof/>
+                <w:sz w:val="20"/>
+                <w:szCs w:val="20"/>
+              </w:rPr>
+              <w:t>        print(a + b)</w:t>
+            </w:r>
+          </w:p>
+          <w:p>
+            <w:pPr>
+              <w:ind w:left="720" w:firstLine="0"/>
+              <w:rPr>
+                <w:rFonts w:ascii="Courier New" w:hAnsi="Courier New" w:cs="Courier New"/>
+                <w:noProof/>
+                <w:sz w:val="20"/>
+                <w:szCs w:val="20"/>
+              </w:rPr>
+            </w:pPr>
+            <w:r>
+              <w:rPr>
+                <w:rFonts w:ascii="Courier New" w:hAnsi="Courier New" w:cs="Courier New"/>
+                <w:noProof/>
+                <w:sz w:val="20"/>
+                <w:szCs w:val="20"/>
+              </w:rPr>
+              <w:t>    case "-":</w:t>
+            </w:r>
+          </w:p>
+          <w:p>
+            <w:pPr>
+              <w:ind w:left="720" w:firstLine="0"/>
+              <w:rPr>
+                <w:rFonts w:ascii="Courier New" w:hAnsi="Courier New" w:cs="Courier New"/>
+                <w:noProof/>
+                <w:sz w:val="20"/>
+                <w:szCs w:val="20"/>
+              </w:rPr>
+            </w:pPr>
+            <w:r>
+              <w:rPr>
+                <w:rFonts w:ascii="Courier New" w:hAnsi="Courier New" w:cs="Courier New"/>
+                <w:noProof/>
+                <w:sz w:val="20"/>
+                <w:szCs w:val="20"/>
+              </w:rPr>
+              <w:t>        print(a - b)</w:t>
+            </w:r>
+          </w:p>
+          <w:p>
+            <w:pPr>
+              <w:ind w:left="720" w:firstLine="0"/>
+              <w:rPr>
+                <w:rFonts w:ascii="Courier New" w:hAnsi="Courier New" w:cs="Courier New"/>
+                <w:noProof/>
+                <w:sz w:val="20"/>
+                <w:szCs w:val="20"/>
+              </w:rPr>
+            </w:pPr>
+            <w:r>
+              <w:rPr>
+                <w:rFonts w:ascii="Courier New" w:hAnsi="Courier New" w:cs="Courier New"/>
+                <w:noProof/>
+                <w:sz w:val="20"/>
+                <w:szCs w:val="20"/>
+              </w:rPr>
+              <w:t>    case "*":</w:t>
+            </w:r>
+          </w:p>
+          <w:p>
+            <w:pPr>
+              <w:ind w:left="720" w:firstLine="0"/>
+              <w:rPr>
+                <w:rFonts w:ascii="Courier New" w:hAnsi="Courier New" w:cs="Courier New"/>
+                <w:noProof/>
+                <w:sz w:val="20"/>
+                <w:szCs w:val="20"/>
+              </w:rPr>
+            </w:pPr>
+            <w:r>
+              <w:rPr>
+                <w:rFonts w:ascii="Courier New" w:hAnsi="Courier New" w:cs="Courier New"/>
+                <w:noProof/>
+                <w:sz w:val="20"/>
+                <w:szCs w:val="20"/>
+              </w:rPr>
+              <w:t>        print(a * b)</w:t>
+            </w:r>
+          </w:p>
+          <w:p>
+            <w:pPr>
+              <w:ind w:left="720" w:firstLine="0"/>
+              <w:rPr>
+                <w:rFonts w:ascii="Courier New" w:hAnsi="Courier New" w:cs="Courier New"/>
+                <w:noProof/>
+                <w:sz w:val="20"/>
+                <w:szCs w:val="20"/>
+              </w:rPr>
+            </w:pPr>
+            <w:r>
+              <w:rPr>
+                <w:rFonts w:ascii="Courier New" w:hAnsi="Courier New" w:cs="Courier New"/>
+                <w:noProof/>
+                <w:sz w:val="20"/>
+                <w:szCs w:val="20"/>
+              </w:rPr>
+              <w:t>    case "/":</w:t>
+            </w:r>
+          </w:p>
+          <w:p>
+            <w:pPr>
+              <w:ind w:left="720" w:firstLine="0"/>
+              <w:rPr>
+                <w:rFonts w:ascii="Courier New" w:hAnsi="Courier New" w:cs="Courier New"/>
+                <w:noProof/>
+                <w:sz w:val="20"/>
+                <w:szCs w:val="20"/>
+              </w:rPr>
+            </w:pPr>
+            <w:r>
+              <w:rPr>
+                <w:rFonts w:ascii="Courier New" w:hAnsi="Courier New" w:cs="Courier New"/>
+                <w:noProof/>
+                <w:sz w:val="20"/>
+                <w:szCs w:val="20"/>
+              </w:rPr>
+              <w:t>        try:</w:t>
+            </w:r>
+          </w:p>
+          <w:p>
+            <w:pPr>
+              <w:ind w:left="720" w:firstLine="0"/>
+              <w:rPr>
+                <w:rFonts w:ascii="Courier New" w:hAnsi="Courier New" w:cs="Courier New"/>
+                <w:noProof/>
+                <w:sz w:val="20"/>
+                <w:szCs w:val="20"/>
+              </w:rPr>
+            </w:pPr>
+            <w:r>
+              <w:rPr>
+                <w:rFonts w:ascii="Courier New" w:hAnsi="Courier New" w:cs="Courier New"/>
+                <w:noProof/>
+                <w:sz w:val="20"/>
+                <w:szCs w:val="20"/>
+              </w:rPr>
+              <w:t>            result = a / b</w:t>
+            </w:r>
+          </w:p>
+          <w:p>
+            <w:pPr>
+              <w:ind w:left="720" w:firstLine="0"/>
+              <w:rPr>
+                <w:rFonts w:ascii="Courier New" w:hAnsi="Courier New" w:cs="Courier New"/>
+                <w:noProof/>
+                <w:sz w:val="20"/>
+                <w:szCs w:val="20"/>
+              </w:rPr>
+            </w:pPr>
+            <w:r>
+              <w:rPr>
+                <w:rFonts w:ascii="Courier New" w:hAnsi="Courier New" w:cs="Courier New"/>
+                <w:noProof/>
+                <w:sz w:val="20"/>
+                <w:szCs w:val="20"/>
+              </w:rPr>
+              <w:t>            print(result)</w:t>
+            </w:r>
+          </w:p>
+          <w:p>
+            <w:pPr>
+              <w:ind w:left="720" w:firstLine="0"/>
+              <w:rPr>
+                <w:rFonts w:ascii="Courier New" w:hAnsi="Courier New" w:cs="Courier New"/>
+                <w:noProof/>
+                <w:sz w:val="20"/>
+                <w:szCs w:val="20"/>
+              </w:rPr>
+            </w:pPr>
+            <w:r>
+              <w:rPr>
+                <w:rFonts w:ascii="Courier New" w:hAnsi="Courier New" w:cs="Courier New"/>
+                <w:noProof/>
+                <w:sz w:val="20"/>
+                <w:szCs w:val="20"/>
+              </w:rPr>
+              <w:t>        except ZeroDivisionError:</w:t>
+            </w:r>
+          </w:p>
+          <w:p>
+            <w:pPr>
+              <w:ind w:left="720" w:firstLine="0"/>
+              <w:rPr>
+                <w:rFonts w:ascii="Courier New" w:hAnsi="Courier New" w:cs="Courier New"/>
+                <w:noProof/>
+                <w:sz w:val="20"/>
+                <w:szCs w:val="20"/>
+              </w:rPr>
+            </w:pPr>
+            <w:r>
+              <w:rPr>
+                <w:rFonts w:ascii="Courier New" w:hAnsi="Courier New" w:cs="Courier New"/>
+                <w:noProof/>
+                <w:sz w:val="20"/>
+                <w:szCs w:val="20"/>
+              </w:rPr>
+              <w:t>            print("Division by zero is not allowed.")</w:t>
+            </w:r>
+          </w:p>
+          <w:p>
+            <w:pPr>
+              <w:ind w:left="720" w:firstLine="0"/>
+              <w:rPr>
+                <w:rFonts w:ascii="Courier New" w:hAnsi="Courier New" w:cs="Courier New"/>
+                <w:noProof/>
+                <w:sz w:val="20"/>
+                <w:szCs w:val="20"/>
+              </w:rPr>
+            </w:pPr>
+            <w:r>
+              <w:rPr>
+                <w:rFonts w:ascii="Courier New" w:hAnsi="Courier New" w:cs="Courier New"/>
+                <w:noProof/>
+                <w:sz w:val="20"/>
+                <w:szCs w:val="20"/>
+              </w:rPr>
+              <w:t>    case _:</w:t>
+            </w:r>
+          </w:p>
+          <w:p>
+            <w:pPr>
+              <w:ind w:left="720" w:firstLine="0"/>
+              <w:rPr>
+                <w:rFonts w:ascii="Courier New" w:hAnsi="Courier New" w:cs="Courier New"/>
+                <w:noProof/>
+                <w:sz w:val="20"/>
+                <w:szCs w:val="20"/>
+              </w:rPr>
+            </w:pPr>
+            <w:r>
+              <w:rPr>
+                <w:rFonts w:ascii="Courier New" w:hAnsi="Courier New" w:cs="Courier New"/>
+                <w:noProof/>
+                <w:sz w:val="20"/>
+                <w:szCs w:val="20"/>
+              </w:rPr>
+              <w:t>        print("Invalid action. Please enter +, -, *, or /.")</w:t>
+            </w:r>
+          </w:p>
+          <w:p>
+            <w:pPr>
+              <w:ind w:left="720" w:firstLine="0"/>
+              <w:rPr>
+                <w:rFonts w:ascii="Courier New" w:hAnsi="Courier New" w:cs="Courier New"/>
+                <w:noProof/>
+                <w:sz w:val="20"/>
+                <w:szCs w:val="20"/>
+              </w:rPr>
+            </w:pPr>
+          </w:p>
+        </w:tc>
+      </w:tr>
+    </w:tbl>
+    <w:p>
+      <w:pPr>
+        <w:ind w:firstLine="0"/>
+        <w:rPr>
+          <w:b/>
         </w:rPr>
       </w:pPr>
     </w:p>

</xml_diff>